<commit_message>
card to credit card
</commit_message>
<xml_diff>
--- a/Detailed Design/Data Modeling/Physical Data Model.docx
+++ b/Detailed Design/Data Modeling/Physical Data Model.docx
@@ -8431,6 +8431,16 @@
           <w:szCs w:val="28"/>
         </w:rPr>
       </w:pPr>
+      <w:r>
+        <w:rPr>
+          <w:rFonts w:ascii="Times New Roman" w:hAnsi="Times New Roman" w:cs="Times New Roman"/>
+          <w:b/>
+          <w:bCs/>
+          <w:sz w:val="28"/>
+          <w:szCs w:val="28"/>
+        </w:rPr>
+        <w:t>Credit</w:t>
+      </w:r>
       <w:r>
         <w:rPr>
           <w:rFonts w:ascii="Times New Roman" w:hAnsi="Times New Roman" w:cs="Times New Roman"/>

</xml_diff>